<commit_message>
Top 20 Spam Patterns added. correct one logic bug in training function.
</commit_message>
<xml_diff>
--- a/H1張家瑋林士淳.docx
+++ b/H1張家瑋林士淳.docx
@@ -115,10 +115,10 @@
     </w:p>
     <w:p>
       <w:pPr>
-        <w:pStyle w:val="a3"/>
+        <w:pStyle w:val="ListParagraph"/>
         <w:numPr>
           <w:ilvl w:val="0"/>
-          <w:numId w:val="1"/>
+          <w:numId w:val="2"/>
         </w:numPr>
         <w:ind w:leftChars="0"/>
         <w:rPr>
@@ -142,7 +142,7 @@
     </w:p>
     <w:p>
       <w:pPr>
-        <w:pStyle w:val="a3"/>
+        <w:pStyle w:val="ListParagraph"/>
         <w:ind w:leftChars="0" w:left="960" w:firstLine="480"/>
         <w:rPr>
           <w:sz w:val="28"/>
@@ -253,7 +253,7 @@
     </w:p>
     <w:p>
       <w:pPr>
-        <w:pStyle w:val="a3"/>
+        <w:pStyle w:val="ListParagraph"/>
         <w:ind w:leftChars="0" w:left="720"/>
         <w:rPr>
           <w:sz w:val="28"/>
@@ -262,7 +262,7 @@
     </w:p>
     <w:p>
       <w:pPr>
-        <w:pStyle w:val="a3"/>
+        <w:pStyle w:val="ListParagraph"/>
         <w:ind w:leftChars="0" w:left="960" w:firstLine="480"/>
         <w:rPr>
           <w:sz w:val="28"/>
@@ -335,7 +335,7 @@
     </w:p>
     <w:p>
       <w:pPr>
-        <w:pStyle w:val="a3"/>
+        <w:pStyle w:val="ListParagraph"/>
         <w:ind w:leftChars="0" w:left="720"/>
         <w:rPr>
           <w:sz w:val="28"/>
@@ -344,7 +344,7 @@
     </w:p>
     <w:p>
       <w:pPr>
-        <w:pStyle w:val="a3"/>
+        <w:pStyle w:val="ListParagraph"/>
         <w:ind w:leftChars="0" w:left="720"/>
         <w:rPr>
           <w:sz w:val="28"/>
@@ -355,6 +355,7 @@
           <w:rFonts w:hint="eastAsia"/>
           <w:noProof/>
           <w:sz w:val="28"/>
+          <w:lang w:eastAsia="en-US"/>
         </w:rPr>
         <w:drawing>
           <wp:anchor distT="0" distB="0" distL="114300" distR="114300" simplePos="0" relativeHeight="251658240" behindDoc="0" locked="0" layoutInCell="1" allowOverlap="1" wp14:anchorId="262EB200" wp14:editId="3C1F47C0">
@@ -457,7 +458,7 @@
     </w:p>
     <w:p>
       <w:pPr>
-        <w:pStyle w:val="a3"/>
+        <w:pStyle w:val="ListParagraph"/>
         <w:ind w:leftChars="0" w:left="720"/>
         <w:rPr>
           <w:sz w:val="28"/>
@@ -466,7 +467,7 @@
     </w:p>
     <w:p>
       <w:pPr>
-        <w:pStyle w:val="a3"/>
+        <w:pStyle w:val="ListParagraph"/>
         <w:ind w:leftChars="0" w:left="720"/>
         <w:rPr>
           <w:sz w:val="28"/>
@@ -475,7 +476,7 @@
     </w:p>
     <w:p>
       <w:pPr>
-        <w:pStyle w:val="a3"/>
+        <w:pStyle w:val="ListParagraph"/>
         <w:ind w:leftChars="0" w:left="720"/>
         <w:rPr>
           <w:sz w:val="28"/>
@@ -484,7 +485,7 @@
     </w:p>
     <w:p>
       <w:pPr>
-        <w:pStyle w:val="a3"/>
+        <w:pStyle w:val="ListParagraph"/>
         <w:ind w:leftChars="0" w:left="720"/>
         <w:rPr>
           <w:sz w:val="28"/>
@@ -493,7 +494,7 @@
     </w:p>
     <w:p>
       <w:pPr>
-        <w:pStyle w:val="a3"/>
+        <w:pStyle w:val="ListParagraph"/>
         <w:ind w:leftChars="0" w:left="720"/>
         <w:rPr>
           <w:sz w:val="28"/>
@@ -502,7 +503,7 @@
     </w:p>
     <w:p>
       <w:pPr>
-        <w:pStyle w:val="a3"/>
+        <w:pStyle w:val="ListParagraph"/>
         <w:ind w:leftChars="0" w:left="720"/>
         <w:rPr>
           <w:sz w:val="28"/>
@@ -511,7 +512,7 @@
     </w:p>
     <w:p>
       <w:pPr>
-        <w:pStyle w:val="a3"/>
+        <w:pStyle w:val="ListParagraph"/>
         <w:ind w:leftChars="0" w:left="720"/>
         <w:rPr>
           <w:sz w:val="28"/>
@@ -520,7 +521,7 @@
     </w:p>
     <w:p>
       <w:pPr>
-        <w:pStyle w:val="a3"/>
+        <w:pStyle w:val="ListParagraph"/>
         <w:ind w:leftChars="0" w:left="720"/>
         <w:rPr>
           <w:sz w:val="28"/>
@@ -529,7 +530,7 @@
     </w:p>
     <w:p>
       <w:pPr>
-        <w:pStyle w:val="a3"/>
+        <w:pStyle w:val="ListParagraph"/>
         <w:ind w:leftChars="0" w:left="720"/>
         <w:rPr>
           <w:sz w:val="28"/>
@@ -538,7 +539,7 @@
     </w:p>
     <w:p>
       <w:pPr>
-        <w:pStyle w:val="a3"/>
+        <w:pStyle w:val="ListParagraph"/>
         <w:ind w:leftChars="0" w:left="720"/>
         <w:rPr>
           <w:sz w:val="28"/>
@@ -547,7 +548,7 @@
     </w:p>
     <w:p>
       <w:pPr>
-        <w:pStyle w:val="a3"/>
+        <w:pStyle w:val="ListParagraph"/>
         <w:ind w:leftChars="0" w:left="720"/>
         <w:rPr>
           <w:sz w:val="28"/>
@@ -556,7 +557,7 @@
     </w:p>
     <w:p>
       <w:pPr>
-        <w:pStyle w:val="a3"/>
+        <w:pStyle w:val="ListParagraph"/>
         <w:ind w:leftChars="0" w:left="720"/>
         <w:rPr>
           <w:sz w:val="28"/>
@@ -565,7 +566,7 @@
     </w:p>
     <w:p>
       <w:pPr>
-        <w:pStyle w:val="a3"/>
+        <w:pStyle w:val="ListParagraph"/>
         <w:ind w:leftChars="0" w:left="720"/>
         <w:rPr>
           <w:sz w:val="28"/>
@@ -575,7 +576,6 @@
     <w:p>
       <w:pPr>
         <w:rPr>
-          <w:rFonts w:hint="eastAsia"/>
           <w:sz w:val="28"/>
         </w:rPr>
       </w:pPr>
@@ -585,14 +585,30 @@
           <w:sz w:val="28"/>
         </w:rPr>
         <w:lastRenderedPageBreak/>
-        <w:t>二、</w:t>
-      </w:r>
-      <w:r>
-        <w:rPr>
-          <w:rFonts w:hint="eastAsia"/>
-          <w:sz w:val="28"/>
-        </w:rPr>
-        <w:t>preprocessing tactics</w:t>
+        <w:t>II.</w:t>
+      </w:r>
+      <w:r>
+        <w:rPr>
+          <w:rFonts w:hint="eastAsia"/>
+          <w:sz w:val="28"/>
+        </w:rPr>
+        <w:tab/>
+      </w:r>
+      <w:proofErr w:type="gramStart"/>
+      <w:r>
+        <w:rPr>
+          <w:rFonts w:hint="eastAsia"/>
+          <w:sz w:val="28"/>
+        </w:rPr>
+        <w:t>preprocessing</w:t>
+      </w:r>
+      <w:proofErr w:type="gramEnd"/>
+      <w:r>
+        <w:rPr>
+          <w:rFonts w:hint="eastAsia"/>
+          <w:sz w:val="28"/>
+        </w:rPr>
+        <w:t xml:space="preserve"> tactics</w:t>
       </w:r>
     </w:p>
     <w:p>
@@ -644,14 +660,29 @@
         <w:rPr>
           <w:sz w:val="28"/>
         </w:rPr>
-        <w:t>According to the first words of each messages</w:t>
-      </w:r>
-      <w:r>
-        <w:rPr>
-          <w:rFonts w:hint="eastAsia"/>
-          <w:sz w:val="28"/>
-        </w:rPr>
-        <w:t>(spam or ham)</w:t>
+        <w:t xml:space="preserve">According to the first words of each </w:t>
+      </w:r>
+      <w:proofErr w:type="gramStart"/>
+      <w:r>
+        <w:rPr>
+          <w:sz w:val="28"/>
+        </w:rPr>
+        <w:t>messages</w:t>
+      </w:r>
+      <w:r>
+        <w:rPr>
+          <w:rFonts w:hint="eastAsia"/>
+          <w:sz w:val="28"/>
+        </w:rPr>
+        <w:t>(</w:t>
+      </w:r>
+      <w:proofErr w:type="gramEnd"/>
+      <w:r>
+        <w:rPr>
+          <w:rFonts w:hint="eastAsia"/>
+          <w:sz w:val="28"/>
+        </w:rPr>
+        <w:t>spam or ham)</w:t>
       </w:r>
       <w:r>
         <w:rPr>
@@ -740,46 +771,80 @@
           <w:rFonts w:hint="eastAsia"/>
           <w:sz w:val="28"/>
         </w:rPr>
-        <w:t>三、</w:t>
-      </w:r>
-      <w:r>
-        <w:rPr>
-          <w:sz w:val="28"/>
-        </w:rPr>
-        <w:t>method &amp; settings</w:t>
-      </w:r>
-    </w:p>
-    <w:p>
-      <w:pPr>
-        <w:rPr>
-          <w:sz w:val="28"/>
-        </w:rPr>
-      </w:pPr>
-      <w:r>
-        <w:rPr>
+        <w:t>III.</w:t>
+      </w:r>
+      <w:r>
+        <w:rPr>
+          <w:rFonts w:hint="eastAsia"/>
           <w:sz w:val="28"/>
         </w:rPr>
         <w:tab/>
       </w:r>
+      <w:proofErr w:type="gramStart"/>
+      <w:r>
+        <w:rPr>
+          <w:sz w:val="28"/>
+        </w:rPr>
+        <w:t>method</w:t>
+      </w:r>
+      <w:proofErr w:type="gramEnd"/>
+      <w:r>
+        <w:rPr>
+          <w:sz w:val="28"/>
+        </w:rPr>
+        <w:t xml:space="preserve"> &amp; settings</w:t>
+      </w:r>
+    </w:p>
+    <w:p>
+      <w:pPr>
+        <w:rPr>
+          <w:sz w:val="28"/>
+        </w:rPr>
+      </w:pPr>
+      <w:r>
+        <w:rPr>
+          <w:sz w:val="28"/>
+        </w:rPr>
+        <w:tab/>
+      </w:r>
     </w:p>
     <w:p>
       <w:pPr>
         <w:ind w:leftChars="118" w:left="283"/>
         <w:rPr>
-          <w:rFonts w:hint="eastAsia"/>
-          <w:sz w:val="28"/>
-        </w:rPr>
-      </w:pPr>
-      <w:r>
-        <w:rPr>
-          <w:sz w:val="28"/>
-        </w:rPr>
-        <w:t>I. Variable Setting:</w:t>
-      </w:r>
-    </w:p>
-    <w:p>
-      <w:pPr>
-        <w:pStyle w:val="a3"/>
+          <w:sz w:val="28"/>
+        </w:rPr>
+      </w:pPr>
+      <w:r>
+        <w:rPr>
+          <w:sz w:val="28"/>
+        </w:rPr>
+        <w:t>(</w:t>
+      </w:r>
+      <w:proofErr w:type="spellStart"/>
+      <w:r>
+        <w:rPr>
+          <w:sz w:val="28"/>
+        </w:rPr>
+        <w:t>i</w:t>
+      </w:r>
+      <w:proofErr w:type="spellEnd"/>
+      <w:r>
+        <w:rPr>
+          <w:sz w:val="28"/>
+        </w:rPr>
+        <w:t>)</w:t>
+      </w:r>
+      <w:r>
+        <w:rPr>
+          <w:sz w:val="28"/>
+        </w:rPr>
+        <w:t>. Variable Setting:</w:t>
+      </w:r>
+    </w:p>
+    <w:p>
+      <w:pPr>
+        <w:pStyle w:val="ListParagraph"/>
         <w:ind w:leftChars="0" w:left="567"/>
         <w:rPr>
           <w:sz w:val="28"/>
@@ -788,7 +853,7 @@
     </w:p>
     <w:p>
       <w:pPr>
-        <w:pStyle w:val="a3"/>
+        <w:pStyle w:val="ListParagraph"/>
         <w:ind w:leftChars="0" w:left="567"/>
         <w:rPr>
           <w:sz w:val="28"/>
@@ -860,6 +925,7 @@
           </m:sub>
         </m:sSub>
       </m:oMath>
+      <w:proofErr w:type="gramStart"/>
       <w:r>
         <w:rPr>
           <w:rFonts w:hint="eastAsia"/>
@@ -873,6 +939,7 @@
         </w:rPr>
         <w:t>,</w:t>
       </w:r>
+      <w:proofErr w:type="gramEnd"/>
       <m:oMath>
         <m:r>
           <m:rPr>
@@ -953,7 +1020,7 @@
     </w:p>
     <w:p>
       <w:pPr>
-        <w:pStyle w:val="a3"/>
+        <w:pStyle w:val="ListParagraph"/>
         <w:ind w:leftChars="0" w:left="567"/>
         <w:rPr>
           <w:sz w:val="28"/>
@@ -1001,11 +1068,19 @@
           </m:sub>
         </m:sSub>
       </m:oMath>
-      <w:r>
-        <w:rPr>
-          <w:sz w:val="28"/>
-        </w:rPr>
-        <w:t xml:space="preserve"> , </w:t>
+      <w:proofErr w:type="gramStart"/>
+      <w:r>
+        <w:rPr>
+          <w:sz w:val="28"/>
+        </w:rPr>
+        <w:t xml:space="preserve"> ,</w:t>
+      </w:r>
+      <w:proofErr w:type="gramEnd"/>
+      <w:r>
+        <w:rPr>
+          <w:sz w:val="28"/>
+        </w:rPr>
+        <w:t xml:space="preserve"> </w:t>
       </w:r>
       <m:oMath>
         <m:sSub>
@@ -1053,7 +1128,7 @@
     </w:p>
     <w:p>
       <w:pPr>
-        <w:pStyle w:val="a3"/>
+        <w:pStyle w:val="ListParagraph"/>
         <w:ind w:leftChars="0" w:left="567"/>
         <w:rPr>
           <w:sz w:val="28"/>
@@ -1145,7 +1220,7 @@
     </w:p>
     <w:p>
       <w:pPr>
-        <w:pStyle w:val="a3"/>
+        <w:pStyle w:val="ListParagraph"/>
         <w:ind w:leftChars="0" w:left="567"/>
         <w:rPr>
           <w:sz w:val="28"/>
@@ -1331,12 +1406,21 @@
           </m:den>
         </m:f>
       </m:oMath>
-      <w:r>
-        <w:rPr>
-          <w:rFonts w:hint="eastAsia"/>
-          <w:sz w:val="28"/>
-        </w:rPr>
-        <w:t xml:space="preserve"> , </w:t>
+      <w:proofErr w:type="gramStart"/>
+      <w:r>
+        <w:rPr>
+          <w:rFonts w:hint="eastAsia"/>
+          <w:sz w:val="28"/>
+        </w:rPr>
+        <w:t xml:space="preserve"> ,</w:t>
+      </w:r>
+      <w:proofErr w:type="gramEnd"/>
+      <w:r>
+        <w:rPr>
+          <w:rFonts w:hint="eastAsia"/>
+          <w:sz w:val="28"/>
+        </w:rPr>
+        <w:t xml:space="preserve"> </w:t>
       </w:r>
       <m:oMath>
         <m:r>
@@ -1370,7 +1454,13 @@
         <w:rPr>
           <w:sz w:val="28"/>
         </w:rPr>
-        <w:t>II. Method:</w:t>
+        <w:t>(ii)</w:t>
+      </w:r>
+      <w:r>
+        <w:rPr>
+          <w:sz w:val="28"/>
+        </w:rPr>
+        <w:t>. Method:</w:t>
       </w:r>
     </w:p>
     <w:p>
@@ -1392,7 +1482,23 @@
           <w:rFonts w:hint="eastAsia"/>
           <w:sz w:val="28"/>
         </w:rPr>
-        <w:t xml:space="preserve">We use Apriori </w:t>
+        <w:t xml:space="preserve">We use </w:t>
+      </w:r>
+      <w:proofErr w:type="spellStart"/>
+      <w:r>
+        <w:rPr>
+          <w:rFonts w:hint="eastAsia"/>
+          <w:sz w:val="28"/>
+        </w:rPr>
+        <w:t>Apriori</w:t>
+      </w:r>
+      <w:proofErr w:type="spellEnd"/>
+      <w:r>
+        <w:rPr>
+          <w:rFonts w:hint="eastAsia"/>
+          <w:sz w:val="28"/>
+        </w:rPr>
+        <w:t xml:space="preserve"> </w:t>
       </w:r>
       <w:r>
         <w:rPr>
@@ -1404,8 +1510,16 @@
         <w:rPr>
           <w:sz w:val="28"/>
         </w:rPr>
-        <w:t>The above mentioned method(</w:t>
-      </w:r>
+        <w:t xml:space="preserve">The above mentioned </w:t>
+      </w:r>
+      <w:proofErr w:type="gramStart"/>
+      <w:r>
+        <w:rPr>
+          <w:sz w:val="28"/>
+        </w:rPr>
+        <w:t>method(</w:t>
+      </w:r>
+      <w:proofErr w:type="gramEnd"/>
       <w:r>
         <w:rPr>
           <w:rFonts w:hint="eastAsia"/>
@@ -1423,7 +1537,21 @@
         <w:rPr>
           <w:sz w:val="28"/>
         </w:rPr>
-        <w:t>is Apriori’s preprocessing.</w:t>
+        <w:t xml:space="preserve">is </w:t>
+      </w:r>
+      <w:proofErr w:type="spellStart"/>
+      <w:r>
+        <w:rPr>
+          <w:sz w:val="28"/>
+        </w:rPr>
+        <w:t>Apriori’s</w:t>
+      </w:r>
+      <w:proofErr w:type="spellEnd"/>
+      <w:r>
+        <w:rPr>
+          <w:sz w:val="28"/>
+        </w:rPr>
+        <w:t xml:space="preserve"> preprocessing.</w:t>
       </w:r>
     </w:p>
     <w:p>
@@ -1467,6 +1595,7 @@
         <w:rPr>
           <w:noProof/>
           <w:sz w:val="28"/>
+          <w:lang w:eastAsia="en-US"/>
         </w:rPr>
         <w:lastRenderedPageBreak/>
         <w:drawing>
@@ -1531,7 +1660,6 @@
       <w:pPr>
         <w:ind w:leftChars="118" w:left="283"/>
         <w:rPr>
-          <w:rFonts w:hint="eastAsia"/>
           <w:sz w:val="28"/>
         </w:rPr>
       </w:pPr>
@@ -1596,17 +1724,25 @@
     <w:p>
       <w:pPr>
         <w:rPr>
-          <w:rFonts w:hint="eastAsia"/>
-          <w:sz w:val="28"/>
-        </w:rPr>
-      </w:pPr>
-      <w:r>
-        <w:rPr>
-          <w:rFonts w:hint="eastAsia"/>
-          <w:sz w:val="28"/>
-        </w:rPr>
-        <w:t>四、</w:t>
-      </w:r>
+          <w:sz w:val="28"/>
+        </w:rPr>
+      </w:pPr>
+      <w:r>
+        <w:rPr>
+          <w:rFonts w:hint="eastAsia"/>
+          <w:sz w:val="28"/>
+        </w:rPr>
+        <w:t>IV.</w:t>
+      </w:r>
+      <w:r>
+        <w:rPr>
+          <w:rFonts w:hint="eastAsia"/>
+          <w:sz w:val="28"/>
+        </w:rPr>
+        <w:tab/>
+      </w:r>
+      <w:bookmarkStart w:id="0" w:name="_GoBack"/>
+      <w:bookmarkEnd w:id="0"/>
       <w:r>
         <w:rPr>
           <w:rFonts w:hint="eastAsia"/>
@@ -1618,7 +1754,6 @@
     <w:p>
       <w:pPr>
         <w:rPr>
-          <w:rFonts w:hint="eastAsia"/>
           <w:sz w:val="28"/>
         </w:rPr>
       </w:pPr>
@@ -1634,7 +1769,6 @@
     <w:p>
       <w:pPr>
         <w:rPr>
-          <w:rFonts w:hint="eastAsia"/>
           <w:sz w:val="28"/>
         </w:rPr>
       </w:pPr>
@@ -1643,6 +1777,7 @@
           <w:rFonts w:hint="eastAsia"/>
           <w:noProof/>
           <w:sz w:val="28"/>
+          <w:lang w:eastAsia="en-US"/>
         </w:rPr>
         <w:drawing>
           <wp:inline distT="0" distB="0" distL="0" distR="0" wp14:anchorId="6499794C" wp14:editId="281C69E5">
@@ -1693,8 +1828,6 @@
           </wp:inline>
         </w:drawing>
       </w:r>
-      <w:bookmarkStart w:id="0" w:name="_GoBack"/>
-      <w:bookmarkEnd w:id="0"/>
     </w:p>
     <w:sectPr>
       <w:pgSz w:w="11906" w:h="16838"/>
@@ -1797,8 +1930,100 @@
       </w:pPr>
     </w:lvl>
   </w:abstractNum>
+  <w:abstractNum w:abstractNumId="1">
+    <w:nsid w:val="6DB45FED"/>
+    <w:multiLevelType w:val="hybridMultilevel"/>
+    <w:tmpl w:val="347CE34A"/>
+    <w:lvl w:ilvl="0" w:tplc="BD68DBF0">
+      <w:start w:val="1"/>
+      <w:numFmt w:val="upperRoman"/>
+      <w:lvlText w:val="%1."/>
+      <w:lvlJc w:val="left"/>
+      <w:pPr>
+        <w:ind w:left="1080" w:hanging="720"/>
+      </w:pPr>
+      <w:rPr>
+        <w:rFonts w:hint="default"/>
+      </w:rPr>
+    </w:lvl>
+    <w:lvl w:ilvl="1" w:tplc="04090019" w:tentative="1">
+      <w:start w:val="1"/>
+      <w:numFmt w:val="lowerLetter"/>
+      <w:lvlText w:val="%2."/>
+      <w:lvlJc w:val="left"/>
+      <w:pPr>
+        <w:ind w:left="1440" w:hanging="360"/>
+      </w:pPr>
+    </w:lvl>
+    <w:lvl w:ilvl="2" w:tplc="0409001B" w:tentative="1">
+      <w:start w:val="1"/>
+      <w:numFmt w:val="lowerRoman"/>
+      <w:lvlText w:val="%3."/>
+      <w:lvlJc w:val="right"/>
+      <w:pPr>
+        <w:ind w:left="2160" w:hanging="180"/>
+      </w:pPr>
+    </w:lvl>
+    <w:lvl w:ilvl="3" w:tplc="0409000F" w:tentative="1">
+      <w:start w:val="1"/>
+      <w:numFmt w:val="decimal"/>
+      <w:lvlText w:val="%4."/>
+      <w:lvlJc w:val="left"/>
+      <w:pPr>
+        <w:ind w:left="2880" w:hanging="360"/>
+      </w:pPr>
+    </w:lvl>
+    <w:lvl w:ilvl="4" w:tplc="04090019" w:tentative="1">
+      <w:start w:val="1"/>
+      <w:numFmt w:val="lowerLetter"/>
+      <w:lvlText w:val="%5."/>
+      <w:lvlJc w:val="left"/>
+      <w:pPr>
+        <w:ind w:left="3600" w:hanging="360"/>
+      </w:pPr>
+    </w:lvl>
+    <w:lvl w:ilvl="5" w:tplc="0409001B" w:tentative="1">
+      <w:start w:val="1"/>
+      <w:numFmt w:val="lowerRoman"/>
+      <w:lvlText w:val="%6."/>
+      <w:lvlJc w:val="right"/>
+      <w:pPr>
+        <w:ind w:left="4320" w:hanging="180"/>
+      </w:pPr>
+    </w:lvl>
+    <w:lvl w:ilvl="6" w:tplc="0409000F" w:tentative="1">
+      <w:start w:val="1"/>
+      <w:numFmt w:val="decimal"/>
+      <w:lvlText w:val="%7."/>
+      <w:lvlJc w:val="left"/>
+      <w:pPr>
+        <w:ind w:left="5040" w:hanging="360"/>
+      </w:pPr>
+    </w:lvl>
+    <w:lvl w:ilvl="7" w:tplc="04090019" w:tentative="1">
+      <w:start w:val="1"/>
+      <w:numFmt w:val="lowerLetter"/>
+      <w:lvlText w:val="%8."/>
+      <w:lvlJc w:val="left"/>
+      <w:pPr>
+        <w:ind w:left="5760" w:hanging="360"/>
+      </w:pPr>
+    </w:lvl>
+    <w:lvl w:ilvl="8" w:tplc="0409001B" w:tentative="1">
+      <w:start w:val="1"/>
+      <w:numFmt w:val="lowerRoman"/>
+      <w:lvlText w:val="%9."/>
+      <w:lvlJc w:val="right"/>
+      <w:pPr>
+        <w:ind w:left="6480" w:hanging="180"/>
+      </w:pPr>
+    </w:lvl>
+  </w:abstractNum>
   <w:num w:numId="1">
     <w:abstractNumId w:val="0"/>
+  </w:num>
+  <w:num w:numId="2">
+    <w:abstractNumId w:val="1"/>
   </w:num>
 </w:numbering>
 </file>
@@ -1965,20 +2190,20 @@
     <w:lsdException w:name="Bibliography" w:uiPriority="37"/>
     <w:lsdException w:name="TOC Heading" w:uiPriority="39" w:qFormat="1"/>
   </w:latentStyles>
-  <w:style w:type="paragraph" w:default="1" w:styleId="a">
+  <w:style w:type="paragraph" w:default="1" w:styleId="Normal">
     <w:name w:val="Normal"/>
     <w:qFormat/>
     <w:pPr>
       <w:widowControl w:val="0"/>
     </w:pPr>
   </w:style>
-  <w:style w:type="character" w:default="1" w:styleId="a0">
+  <w:style w:type="character" w:default="1" w:styleId="DefaultParagraphFont">
     <w:name w:val="Default Paragraph Font"/>
     <w:uiPriority w:val="1"/>
     <w:semiHidden/>
     <w:unhideWhenUsed/>
   </w:style>
-  <w:style w:type="table" w:default="1" w:styleId="a1">
+  <w:style w:type="table" w:default="1" w:styleId="TableNormal">
     <w:name w:val="Normal Table"/>
     <w:uiPriority w:val="99"/>
     <w:semiHidden/>
@@ -1993,15 +2218,15 @@
       </w:tblCellMar>
     </w:tblPr>
   </w:style>
-  <w:style w:type="numbering" w:default="1" w:styleId="a2">
+  <w:style w:type="numbering" w:default="1" w:styleId="NoList">
     <w:name w:val="No List"/>
     <w:uiPriority w:val="99"/>
     <w:semiHidden/>
     <w:unhideWhenUsed/>
   </w:style>
-  <w:style w:type="paragraph" w:styleId="a3">
+  <w:style w:type="paragraph" w:styleId="ListParagraph">
     <w:name w:val="List Paragraph"/>
-    <w:basedOn w:val="a"/>
+    <w:basedOn w:val="Normal"/>
     <w:uiPriority w:val="34"/>
     <w:qFormat/>
     <w:rsid w:val="00CE22C3"/>
@@ -2009,9 +2234,9 @@
       <w:ind w:leftChars="200" w:left="480"/>
     </w:pPr>
   </w:style>
-  <w:style w:type="character" w:styleId="a4">
+  <w:style w:type="character" w:styleId="PlaceholderText">
     <w:name w:val="Placeholder Text"/>
-    <w:basedOn w:val="a0"/>
+    <w:basedOn w:val="DefaultParagraphFont"/>
     <w:uiPriority w:val="99"/>
     <w:semiHidden/>
     <w:rsid w:val="004C7641"/>
@@ -2019,10 +2244,10 @@
       <w:color w:val="808080"/>
     </w:rPr>
   </w:style>
-  <w:style w:type="paragraph" w:styleId="a5">
+  <w:style w:type="paragraph" w:styleId="BalloonText">
     <w:name w:val="Balloon Text"/>
-    <w:basedOn w:val="a"/>
-    <w:link w:val="Char"/>
+    <w:basedOn w:val="Normal"/>
+    <w:link w:val="BalloonTextChar"/>
     <w:uiPriority w:val="99"/>
     <w:semiHidden/>
     <w:unhideWhenUsed/>
@@ -2033,10 +2258,10 @@
       <w:szCs w:val="18"/>
     </w:rPr>
   </w:style>
-  <w:style w:type="character" w:customStyle="1" w:styleId="Char">
-    <w:name w:val="註解方塊文字 Char"/>
-    <w:basedOn w:val="a0"/>
-    <w:link w:val="a5"/>
+  <w:style w:type="character" w:customStyle="1" w:styleId="BalloonTextChar">
+    <w:name w:val="Balloon Text Char"/>
+    <w:basedOn w:val="DefaultParagraphFont"/>
+    <w:link w:val="BalloonText"/>
     <w:uiPriority w:val="99"/>
     <w:semiHidden/>
     <w:rsid w:val="008F0664"/>
@@ -2211,20 +2436,20 @@
     <w:lsdException w:name="Bibliography" w:uiPriority="37"/>
     <w:lsdException w:name="TOC Heading" w:uiPriority="39" w:qFormat="1"/>
   </w:latentStyles>
-  <w:style w:type="paragraph" w:default="1" w:styleId="a">
+  <w:style w:type="paragraph" w:default="1" w:styleId="Normal">
     <w:name w:val="Normal"/>
     <w:qFormat/>
     <w:pPr>
       <w:widowControl w:val="0"/>
     </w:pPr>
   </w:style>
-  <w:style w:type="character" w:default="1" w:styleId="a0">
+  <w:style w:type="character" w:default="1" w:styleId="DefaultParagraphFont">
     <w:name w:val="Default Paragraph Font"/>
     <w:uiPriority w:val="1"/>
     <w:semiHidden/>
     <w:unhideWhenUsed/>
   </w:style>
-  <w:style w:type="table" w:default="1" w:styleId="a1">
+  <w:style w:type="table" w:default="1" w:styleId="TableNormal">
     <w:name w:val="Normal Table"/>
     <w:uiPriority w:val="99"/>
     <w:semiHidden/>
@@ -2239,15 +2464,15 @@
       </w:tblCellMar>
     </w:tblPr>
   </w:style>
-  <w:style w:type="numbering" w:default="1" w:styleId="a2">
+  <w:style w:type="numbering" w:default="1" w:styleId="NoList">
     <w:name w:val="No List"/>
     <w:uiPriority w:val="99"/>
     <w:semiHidden/>
     <w:unhideWhenUsed/>
   </w:style>
-  <w:style w:type="paragraph" w:styleId="a3">
+  <w:style w:type="paragraph" w:styleId="ListParagraph">
     <w:name w:val="List Paragraph"/>
-    <w:basedOn w:val="a"/>
+    <w:basedOn w:val="Normal"/>
     <w:uiPriority w:val="34"/>
     <w:qFormat/>
     <w:rsid w:val="00CE22C3"/>
@@ -2255,9 +2480,9 @@
       <w:ind w:leftChars="200" w:left="480"/>
     </w:pPr>
   </w:style>
-  <w:style w:type="character" w:styleId="a4">
+  <w:style w:type="character" w:styleId="PlaceholderText">
     <w:name w:val="Placeholder Text"/>
-    <w:basedOn w:val="a0"/>
+    <w:basedOn w:val="DefaultParagraphFont"/>
     <w:uiPriority w:val="99"/>
     <w:semiHidden/>
     <w:rsid w:val="004C7641"/>
@@ -2265,10 +2490,10 @@
       <w:color w:val="808080"/>
     </w:rPr>
   </w:style>
-  <w:style w:type="paragraph" w:styleId="a5">
+  <w:style w:type="paragraph" w:styleId="BalloonText">
     <w:name w:val="Balloon Text"/>
-    <w:basedOn w:val="a"/>
-    <w:link w:val="Char"/>
+    <w:basedOn w:val="Normal"/>
+    <w:link w:val="BalloonTextChar"/>
     <w:uiPriority w:val="99"/>
     <w:semiHidden/>
     <w:unhideWhenUsed/>
@@ -2279,10 +2504,10 @@
       <w:szCs w:val="18"/>
     </w:rPr>
   </w:style>
-  <w:style w:type="character" w:customStyle="1" w:styleId="Char">
-    <w:name w:val="註解方塊文字 Char"/>
-    <w:basedOn w:val="a0"/>
-    <w:link w:val="a5"/>
+  <w:style w:type="character" w:customStyle="1" w:styleId="BalloonTextChar">
+    <w:name w:val="Balloon Text Char"/>
+    <w:basedOn w:val="DefaultParagraphFont"/>
+    <w:link w:val="BalloonText"/>
     <w:uiPriority w:val="99"/>
     <w:semiHidden/>
     <w:rsid w:val="008F0664"/>
@@ -2550,7 +2775,7 @@
   <a:extraClrSchemeLst/>
   <a:extLst>
     <a:ext uri="{05A4C25C-085E-4340-85A3-A5531E510DB2}">
-      <thm15:themeFamily xmlns:thm15="http://schemas.microsoft.com/office/thememl/2012/main" xmlns="" name="Office Theme" id="{62F939B6-93AF-4DB8-9C6B-D6C7DFDC589F}" vid="{4A3C46E8-61CC-4603-A589-7422A47A8E4A}"/>
+      <thm15:themeFamily xmlns="" xmlns:thm15="http://schemas.microsoft.com/office/thememl/2012/main" name="Office Theme" id="{62F939B6-93AF-4DB8-9C6B-D6C7DFDC589F}" vid="{4A3C46E8-61CC-4603-A589-7422A47A8E4A}"/>
     </a:ext>
   </a:extLst>
 </a:theme>

</xml_diff>